<commit_message>
Mise a jour rapport optimisation
</commit_message>
<xml_diff>
--- a/Rapport.docx
+++ b/Rapport.docx
@@ -676,7 +676,21 @@
         <w:rPr>
           <w:rFonts w:asciiTheme="majorHAnsi" w:hAnsiTheme="majorHAnsi" w:cstheme="majorHAnsi"/>
         </w:rPr>
-        <w:t>. Ici j'ai du ajouter comme titre "La Chouette agence" pour la page d'accueil</w:t>
+        <w:t xml:space="preserve">. Ici j'ai </w:t>
+      </w:r>
+      <w:proofErr w:type="gramStart"/>
+      <w:r>
+        <w:rPr>
+          <w:rFonts w:asciiTheme="majorHAnsi" w:hAnsiTheme="majorHAnsi" w:cstheme="majorHAnsi"/>
+        </w:rPr>
+        <w:t>du</w:t>
+      </w:r>
+      <w:proofErr w:type="gramEnd"/>
+      <w:r>
+        <w:rPr>
+          <w:rFonts w:asciiTheme="majorHAnsi" w:hAnsiTheme="majorHAnsi" w:cstheme="majorHAnsi"/>
+        </w:rPr>
+        <w:t xml:space="preserve"> ajouter comme titre "La Chouette agence" pour la page d'accueil</w:t>
       </w:r>
     </w:p>
     <w:p>
@@ -2529,11 +2543,19 @@
           </wp:anchor>
         </w:drawing>
       </w:r>
-      <w:r>
-        <w:rPr>
-          <w:rFonts w:ascii="Arial Rounded MT Bold" w:hAnsi="Arial Rounded MT Bold"/>
-        </w:rPr>
-        <w:t xml:space="preserve">Footer </w:t>
+      <w:proofErr w:type="spellStart"/>
+      <w:r>
+        <w:rPr>
+          <w:rFonts w:ascii="Arial Rounded MT Bold" w:hAnsi="Arial Rounded MT Bold"/>
+        </w:rPr>
+        <w:t>Footer</w:t>
+      </w:r>
+      <w:proofErr w:type="spellEnd"/>
+      <w:r>
+        <w:rPr>
+          <w:rFonts w:ascii="Arial Rounded MT Bold" w:hAnsi="Arial Rounded MT Bold"/>
+        </w:rPr>
+        <w:t xml:space="preserve"> </w:t>
       </w:r>
     </w:p>
     <w:p>
@@ -2620,8 +2642,616 @@
         <w:t>. Celui-ci a été supprimé car il n'apporte aucun intérêt au site internet.</w:t>
       </w:r>
     </w:p>
+    <w:p>
+      <w:pPr>
+        <w:rPr>
+          <w:rFonts w:asciiTheme="majorHAnsi" w:hAnsiTheme="majorHAnsi" w:cstheme="majorHAnsi"/>
+        </w:rPr>
+      </w:pPr>
+    </w:p>
+    <w:p>
+      <w:pPr>
+        <w:rPr>
+          <w:rFonts w:asciiTheme="majorHAnsi" w:hAnsiTheme="majorHAnsi" w:cstheme="majorHAnsi"/>
+        </w:rPr>
+      </w:pPr>
+    </w:p>
+    <w:p>
+      <w:pPr>
+        <w:rPr>
+          <w:rFonts w:asciiTheme="majorHAnsi" w:hAnsiTheme="majorHAnsi" w:cstheme="majorHAnsi"/>
+        </w:rPr>
+      </w:pPr>
+    </w:p>
+    <w:p>
+      <w:pPr>
+        <w:pStyle w:val="Paragraphedeliste"/>
+        <w:numPr>
+          <w:ilvl w:val="0"/>
+          <w:numId w:val="1"/>
+        </w:numPr>
+        <w:rPr>
+          <w:rFonts w:asciiTheme="majorHAnsi" w:hAnsiTheme="majorHAnsi" w:cstheme="majorHAnsi"/>
+        </w:rPr>
+      </w:pPr>
+      <w:r>
+        <w:rPr>
+          <w:rFonts w:asciiTheme="majorHAnsi" w:hAnsiTheme="majorHAnsi" w:cstheme="majorHAnsi"/>
+          <w:noProof/>
+        </w:rPr>
+        <w:drawing>
+          <wp:anchor distT="0" distB="0" distL="114300" distR="114300" simplePos="0" relativeHeight="251680768" behindDoc="0" locked="0" layoutInCell="1" allowOverlap="1" wp14:anchorId="2FAD14F7" wp14:editId="3774656A">
+            <wp:simplePos x="0" y="0"/>
+            <wp:positionH relativeFrom="margin">
+              <wp:align>left</wp:align>
+            </wp:positionH>
+            <wp:positionV relativeFrom="paragraph">
+              <wp:posOffset>232410</wp:posOffset>
+            </wp:positionV>
+            <wp:extent cx="2583815" cy="1043305"/>
+            <wp:effectExtent l="0" t="0" r="6985" b="4445"/>
+            <wp:wrapTopAndBottom/>
+            <wp:docPr id="6" name="Image 6" descr="Une image contenant texte&#10;&#10;Description générée automatiquement"/>
+            <wp:cNvGraphicFramePr>
+              <a:graphicFrameLocks xmlns:a="http://schemas.openxmlformats.org/drawingml/2006/main" noChangeAspect="1"/>
+            </wp:cNvGraphicFramePr>
+            <a:graphic xmlns:a="http://schemas.openxmlformats.org/drawingml/2006/main">
+              <a:graphicData uri="http://schemas.openxmlformats.org/drawingml/2006/picture">
+                <pic:pic xmlns:pic="http://schemas.openxmlformats.org/drawingml/2006/picture">
+                  <pic:nvPicPr>
+                    <pic:cNvPr id="6" name="Image 6" descr="Une image contenant texte&#10;&#10;Description générée automatiquement"/>
+                    <pic:cNvPicPr/>
+                  </pic:nvPicPr>
+                  <pic:blipFill>
+                    <a:blip r:embed="rId28">
+                      <a:extLst>
+                        <a:ext uri="{28A0092B-C50C-407E-A947-70E740481C1C}">
+                          <a14:useLocalDpi xmlns:a14="http://schemas.microsoft.com/office/drawing/2010/main" val="0"/>
+                        </a:ext>
+                      </a:extLst>
+                    </a:blip>
+                    <a:stretch>
+                      <a:fillRect/>
+                    </a:stretch>
+                  </pic:blipFill>
+                  <pic:spPr>
+                    <a:xfrm>
+                      <a:off x="0" y="0"/>
+                      <a:ext cx="2583815" cy="1043305"/>
+                    </a:xfrm>
+                    <a:prstGeom prst="rect">
+                      <a:avLst/>
+                    </a:prstGeom>
+                  </pic:spPr>
+                </pic:pic>
+              </a:graphicData>
+            </a:graphic>
+            <wp14:sizeRelH relativeFrom="margin">
+              <wp14:pctWidth>0</wp14:pctWidth>
+            </wp14:sizeRelH>
+            <wp14:sizeRelV relativeFrom="margin">
+              <wp14:pctHeight>0</wp14:pctHeight>
+            </wp14:sizeRelV>
+          </wp:anchor>
+        </w:drawing>
+      </w:r>
+      <w:r>
+        <w:rPr>
+          <w:rFonts w:ascii="Arial Rounded MT Bold" w:hAnsi="Arial Rounded MT Bold"/>
+          <w:noProof/>
+        </w:rPr>
+        <w:drawing>
+          <wp:anchor distT="0" distB="0" distL="114300" distR="114300" simplePos="0" relativeHeight="251681792" behindDoc="0" locked="0" layoutInCell="1" allowOverlap="1" wp14:anchorId="0670D545" wp14:editId="287EFC55">
+            <wp:simplePos x="0" y="0"/>
+            <wp:positionH relativeFrom="margin">
+              <wp:posOffset>2838616</wp:posOffset>
+            </wp:positionH>
+            <wp:positionV relativeFrom="paragraph">
+              <wp:posOffset>233266</wp:posOffset>
+            </wp:positionV>
+            <wp:extent cx="3429000" cy="1042670"/>
+            <wp:effectExtent l="0" t="0" r="0" b="5080"/>
+            <wp:wrapTopAndBottom/>
+            <wp:docPr id="7" name="Image 7" descr="Une image contenant texte&#10;&#10;Description générée automatiquement"/>
+            <wp:cNvGraphicFramePr>
+              <a:graphicFrameLocks xmlns:a="http://schemas.openxmlformats.org/drawingml/2006/main" noChangeAspect="1"/>
+            </wp:cNvGraphicFramePr>
+            <a:graphic xmlns:a="http://schemas.openxmlformats.org/drawingml/2006/main">
+              <a:graphicData uri="http://schemas.openxmlformats.org/drawingml/2006/picture">
+                <pic:pic xmlns:pic="http://schemas.openxmlformats.org/drawingml/2006/picture">
+                  <pic:nvPicPr>
+                    <pic:cNvPr id="7" name="Image 7" descr="Une image contenant texte&#10;&#10;Description générée automatiquement"/>
+                    <pic:cNvPicPr/>
+                  </pic:nvPicPr>
+                  <pic:blipFill>
+                    <a:blip r:embed="rId29">
+                      <a:extLst>
+                        <a:ext uri="{28A0092B-C50C-407E-A947-70E740481C1C}">
+                          <a14:useLocalDpi xmlns:a14="http://schemas.microsoft.com/office/drawing/2010/main" val="0"/>
+                        </a:ext>
+                      </a:extLst>
+                    </a:blip>
+                    <a:stretch>
+                      <a:fillRect/>
+                    </a:stretch>
+                  </pic:blipFill>
+                  <pic:spPr>
+                    <a:xfrm>
+                      <a:off x="0" y="0"/>
+                      <a:ext cx="3429000" cy="1042670"/>
+                    </a:xfrm>
+                    <a:prstGeom prst="rect">
+                      <a:avLst/>
+                    </a:prstGeom>
+                  </pic:spPr>
+                </pic:pic>
+              </a:graphicData>
+            </a:graphic>
+            <wp14:sizeRelH relativeFrom="margin">
+              <wp14:pctWidth>0</wp14:pctWidth>
+            </wp14:sizeRelH>
+            <wp14:sizeRelV relativeFrom="margin">
+              <wp14:pctHeight>0</wp14:pctHeight>
+            </wp14:sizeRelV>
+          </wp:anchor>
+        </w:drawing>
+      </w:r>
+      <w:r>
+        <w:rPr>
+          <w:rFonts w:ascii="Arial Rounded MT Bold" w:hAnsi="Arial Rounded MT Bold"/>
+        </w:rPr>
+        <w:t xml:space="preserve"> Suppression des sauts de ligne inutile sans le code</w:t>
+      </w:r>
+    </w:p>
+    <w:p>
+      <w:pPr>
+        <w:rPr>
+          <w:rFonts w:asciiTheme="majorHAnsi" w:hAnsiTheme="majorHAnsi" w:cstheme="majorHAnsi"/>
+        </w:rPr>
+      </w:pPr>
+    </w:p>
+    <w:p>
+      <w:pPr>
+        <w:rPr>
+          <w:rFonts w:asciiTheme="majorHAnsi" w:hAnsiTheme="majorHAnsi" w:cstheme="majorHAnsi"/>
+        </w:rPr>
+      </w:pPr>
+      <w:r>
+        <w:rPr>
+          <w:rFonts w:asciiTheme="majorHAnsi" w:hAnsiTheme="majorHAnsi" w:cstheme="majorHAnsi"/>
+        </w:rPr>
+        <w:t xml:space="preserve">Les sauts de lignes inutiles augmentent la taille des fichiers ce qui engendre une baisse de performance du site web. Il faut ainsi veiller a ce que ces sauts de lignes </w:t>
+      </w:r>
+      <w:r>
+        <w:rPr>
+          <w:rFonts w:asciiTheme="majorHAnsi" w:hAnsiTheme="majorHAnsi" w:cstheme="majorHAnsi"/>
+        </w:rPr>
+        <w:t>soient</w:t>
+      </w:r>
+      <w:r>
+        <w:rPr>
+          <w:rFonts w:asciiTheme="majorHAnsi" w:hAnsiTheme="majorHAnsi" w:cstheme="majorHAnsi"/>
+        </w:rPr>
+        <w:t xml:space="preserve"> supprimés.</w:t>
+      </w:r>
+    </w:p>
+    <w:p>
+      <w:pPr>
+        <w:pStyle w:val="Paragraphedeliste"/>
+        <w:numPr>
+          <w:ilvl w:val="0"/>
+          <w:numId w:val="1"/>
+        </w:numPr>
+        <w:rPr>
+          <w:rFonts w:asciiTheme="majorHAnsi" w:hAnsiTheme="majorHAnsi" w:cstheme="majorHAnsi"/>
+        </w:rPr>
+      </w:pPr>
+      <w:r>
+        <w:rPr>
+          <w:rFonts w:asciiTheme="majorHAnsi" w:hAnsiTheme="majorHAnsi" w:cstheme="majorHAnsi"/>
+          <w:noProof/>
+        </w:rPr>
+        <w:drawing>
+          <wp:anchor distT="0" distB="0" distL="114300" distR="114300" simplePos="0" relativeHeight="251683840" behindDoc="0" locked="0" layoutInCell="1" allowOverlap="1" wp14:anchorId="04713F71" wp14:editId="20FDCB55">
+            <wp:simplePos x="0" y="0"/>
+            <wp:positionH relativeFrom="margin">
+              <wp:align>left</wp:align>
+            </wp:positionH>
+            <wp:positionV relativeFrom="paragraph">
+              <wp:posOffset>1188389</wp:posOffset>
+            </wp:positionV>
+            <wp:extent cx="5760720" cy="695325"/>
+            <wp:effectExtent l="0" t="0" r="0" b="9525"/>
+            <wp:wrapTopAndBottom/>
+            <wp:docPr id="18" name="Image 18" descr="Une image contenant texte, orange, fermer&#10;&#10;Description générée automatiquement"/>
+            <wp:cNvGraphicFramePr>
+              <a:graphicFrameLocks xmlns:a="http://schemas.openxmlformats.org/drawingml/2006/main" noChangeAspect="1"/>
+            </wp:cNvGraphicFramePr>
+            <a:graphic xmlns:a="http://schemas.openxmlformats.org/drawingml/2006/main">
+              <a:graphicData uri="http://schemas.openxmlformats.org/drawingml/2006/picture">
+                <pic:pic xmlns:pic="http://schemas.openxmlformats.org/drawingml/2006/picture">
+                  <pic:nvPicPr>
+                    <pic:cNvPr id="18" name="Image 18" descr="Une image contenant texte, orange, fermer&#10;&#10;Description générée automatiquement"/>
+                    <pic:cNvPicPr/>
+                  </pic:nvPicPr>
+                  <pic:blipFill>
+                    <a:blip r:embed="rId30">
+                      <a:extLst>
+                        <a:ext uri="{28A0092B-C50C-407E-A947-70E740481C1C}">
+                          <a14:useLocalDpi xmlns:a14="http://schemas.microsoft.com/office/drawing/2010/main" val="0"/>
+                        </a:ext>
+                      </a:extLst>
+                    </a:blip>
+                    <a:stretch>
+                      <a:fillRect/>
+                    </a:stretch>
+                  </pic:blipFill>
+                  <pic:spPr>
+                    <a:xfrm>
+                      <a:off x="0" y="0"/>
+                      <a:ext cx="5760720" cy="695325"/>
+                    </a:xfrm>
+                    <a:prstGeom prst="rect">
+                      <a:avLst/>
+                    </a:prstGeom>
+                  </pic:spPr>
+                </pic:pic>
+              </a:graphicData>
+            </a:graphic>
+            <wp14:sizeRelV relativeFrom="margin">
+              <wp14:pctHeight>0</wp14:pctHeight>
+            </wp14:sizeRelV>
+          </wp:anchor>
+        </w:drawing>
+      </w:r>
+      <w:r>
+        <w:rPr>
+          <w:rFonts w:asciiTheme="majorHAnsi" w:hAnsiTheme="majorHAnsi" w:cstheme="majorHAnsi"/>
+          <w:noProof/>
+        </w:rPr>
+        <w:drawing>
+          <wp:anchor distT="0" distB="0" distL="114300" distR="114300" simplePos="0" relativeHeight="251682816" behindDoc="0" locked="0" layoutInCell="1" allowOverlap="1" wp14:anchorId="5E3502DD" wp14:editId="72AB46D0">
+            <wp:simplePos x="0" y="0"/>
+            <wp:positionH relativeFrom="margin">
+              <wp:align>left</wp:align>
+            </wp:positionH>
+            <wp:positionV relativeFrom="paragraph">
+              <wp:posOffset>203669</wp:posOffset>
+            </wp:positionV>
+            <wp:extent cx="5187950" cy="854710"/>
+            <wp:effectExtent l="0" t="0" r="0" b="2540"/>
+            <wp:wrapTopAndBottom/>
+            <wp:docPr id="14" name="Image 14"/>
+            <wp:cNvGraphicFramePr>
+              <a:graphicFrameLocks xmlns:a="http://schemas.openxmlformats.org/drawingml/2006/main" noChangeAspect="1"/>
+            </wp:cNvGraphicFramePr>
+            <a:graphic xmlns:a="http://schemas.openxmlformats.org/drawingml/2006/main">
+              <a:graphicData uri="http://schemas.openxmlformats.org/drawingml/2006/picture">
+                <pic:pic xmlns:pic="http://schemas.openxmlformats.org/drawingml/2006/picture">
+                  <pic:nvPicPr>
+                    <pic:cNvPr id="14" name="Image 14"/>
+                    <pic:cNvPicPr/>
+                  </pic:nvPicPr>
+                  <pic:blipFill>
+                    <a:blip r:embed="rId31">
+                      <a:extLst>
+                        <a:ext uri="{28A0092B-C50C-407E-A947-70E740481C1C}">
+                          <a14:useLocalDpi xmlns:a14="http://schemas.microsoft.com/office/drawing/2010/main" val="0"/>
+                        </a:ext>
+                      </a:extLst>
+                    </a:blip>
+                    <a:stretch>
+                      <a:fillRect/>
+                    </a:stretch>
+                  </pic:blipFill>
+                  <pic:spPr>
+                    <a:xfrm>
+                      <a:off x="0" y="0"/>
+                      <a:ext cx="5187950" cy="854710"/>
+                    </a:xfrm>
+                    <a:prstGeom prst="rect">
+                      <a:avLst/>
+                    </a:prstGeom>
+                  </pic:spPr>
+                </pic:pic>
+              </a:graphicData>
+            </a:graphic>
+            <wp14:sizeRelH relativeFrom="margin">
+              <wp14:pctWidth>0</wp14:pctWidth>
+            </wp14:sizeRelH>
+            <wp14:sizeRelV relativeFrom="margin">
+              <wp14:pctHeight>0</wp14:pctHeight>
+            </wp14:sizeRelV>
+          </wp:anchor>
+        </w:drawing>
+      </w:r>
+      <w:r>
+        <w:rPr>
+          <w:rFonts w:ascii="Arial Rounded MT Bold" w:hAnsi="Arial Rounded MT Bold"/>
+        </w:rPr>
+        <w:t xml:space="preserve"> Ordre et utilisation des titres non appropriés</w:t>
+      </w:r>
+    </w:p>
+    <w:p>
+      <w:pPr>
+        <w:ind w:left="360"/>
+        <w:rPr>
+          <w:rFonts w:asciiTheme="majorHAnsi" w:hAnsiTheme="majorHAnsi" w:cstheme="majorHAnsi"/>
+        </w:rPr>
+      </w:pPr>
+    </w:p>
+    <w:p>
+      <w:pPr>
+        <w:rPr>
+          <w:rFonts w:asciiTheme="majorHAnsi" w:hAnsiTheme="majorHAnsi" w:cstheme="majorHAnsi"/>
+        </w:rPr>
+      </w:pPr>
+      <w:r>
+        <w:rPr>
+          <w:rFonts w:asciiTheme="majorHAnsi" w:hAnsiTheme="majorHAnsi" w:cstheme="majorHAnsi"/>
+        </w:rPr>
+        <w:t xml:space="preserve">Sur le code html du site </w:t>
+      </w:r>
+      <w:r>
+        <w:rPr>
+          <w:rFonts w:asciiTheme="majorHAnsi" w:hAnsiTheme="majorHAnsi" w:cstheme="majorHAnsi"/>
+        </w:rPr>
+        <w:t xml:space="preserve"> des balise titre </w:t>
+      </w:r>
+      <w:r>
+        <w:rPr>
+          <w:rFonts w:asciiTheme="majorHAnsi" w:hAnsiTheme="majorHAnsi" w:cstheme="majorHAnsi"/>
+        </w:rPr>
+        <w:t xml:space="preserve">sont utilisé </w:t>
+      </w:r>
+      <w:r>
+        <w:rPr>
+          <w:rFonts w:asciiTheme="majorHAnsi" w:hAnsiTheme="majorHAnsi" w:cstheme="majorHAnsi"/>
+        </w:rPr>
+        <w:t>sur des paragraphe.</w:t>
+      </w:r>
+      <w:r>
+        <w:rPr>
+          <w:rFonts w:asciiTheme="majorHAnsi" w:hAnsiTheme="majorHAnsi" w:cstheme="majorHAnsi"/>
+        </w:rPr>
+        <w:t xml:space="preserve"> Il est important de respecter le balisage du code html et d'utiliser les balise titres uniquement pour nommer les titres.</w:t>
+      </w:r>
+      <w:r>
+        <w:rPr>
+          <w:rFonts w:asciiTheme="majorHAnsi" w:hAnsiTheme="majorHAnsi" w:cstheme="majorHAnsi"/>
+        </w:rPr>
+        <w:t xml:space="preserve"> De plus il </w:t>
+      </w:r>
+      <w:r>
+        <w:rPr>
+          <w:rFonts w:asciiTheme="majorHAnsi" w:hAnsiTheme="majorHAnsi" w:cstheme="majorHAnsi"/>
+        </w:rPr>
+        <w:t>est important d'utiliser les différentes balises titres selon l'importance des titre</w:t>
+      </w:r>
+      <w:r>
+        <w:rPr>
+          <w:rFonts w:asciiTheme="majorHAnsi" w:hAnsiTheme="majorHAnsi" w:cstheme="majorHAnsi"/>
+        </w:rPr>
+        <w:t>s</w:t>
+      </w:r>
+      <w:r>
+        <w:rPr>
+          <w:rFonts w:asciiTheme="majorHAnsi" w:hAnsiTheme="majorHAnsi" w:cstheme="majorHAnsi"/>
+        </w:rPr>
+        <w:t>.</w:t>
+      </w:r>
+    </w:p>
+    <w:p>
+      <w:pPr>
+        <w:ind w:left="360"/>
+        <w:rPr>
+          <w:rFonts w:asciiTheme="majorHAnsi" w:hAnsiTheme="majorHAnsi" w:cstheme="majorHAnsi"/>
+        </w:rPr>
+      </w:pPr>
+    </w:p>
+    <w:p>
+      <w:pPr>
+        <w:ind w:left="360"/>
+        <w:rPr>
+          <w:rFonts w:asciiTheme="majorHAnsi" w:hAnsiTheme="majorHAnsi" w:cstheme="majorHAnsi"/>
+        </w:rPr>
+      </w:pPr>
+    </w:p>
+    <w:p>
+      <w:pPr>
+        <w:pStyle w:val="Paragraphedeliste"/>
+        <w:numPr>
+          <w:ilvl w:val="0"/>
+          <w:numId w:val="1"/>
+        </w:numPr>
+        <w:rPr>
+          <w:rFonts w:asciiTheme="majorHAnsi" w:hAnsiTheme="majorHAnsi" w:cstheme="majorHAnsi"/>
+          <w:lang w:val="en-US"/>
+        </w:rPr>
+      </w:pPr>
+      <w:r>
+        <w:rPr>
+          <w:rFonts w:asciiTheme="majorHAnsi" w:hAnsiTheme="majorHAnsi" w:cstheme="majorHAnsi"/>
+          <w:noProof/>
+          <w:lang w:val="en-US"/>
+        </w:rPr>
+        <w:drawing>
+          <wp:anchor distT="0" distB="0" distL="114300" distR="114300" simplePos="0" relativeHeight="251685888" behindDoc="0" locked="0" layoutInCell="1" allowOverlap="1" wp14:anchorId="03F42E0D" wp14:editId="6084DED0">
+            <wp:simplePos x="0" y="0"/>
+            <wp:positionH relativeFrom="margin">
+              <wp:align>left</wp:align>
+            </wp:positionH>
+            <wp:positionV relativeFrom="paragraph">
+              <wp:posOffset>279400</wp:posOffset>
+            </wp:positionV>
+            <wp:extent cx="6091555" cy="516255"/>
+            <wp:effectExtent l="0" t="0" r="4445" b="0"/>
+            <wp:wrapTopAndBottom/>
+            <wp:docPr id="28" name="Image 28"/>
+            <wp:cNvGraphicFramePr>
+              <a:graphicFrameLocks xmlns:a="http://schemas.openxmlformats.org/drawingml/2006/main" noChangeAspect="1"/>
+            </wp:cNvGraphicFramePr>
+            <a:graphic xmlns:a="http://schemas.openxmlformats.org/drawingml/2006/main">
+              <a:graphicData uri="http://schemas.openxmlformats.org/drawingml/2006/picture">
+                <pic:pic xmlns:pic="http://schemas.openxmlformats.org/drawingml/2006/picture">
+                  <pic:nvPicPr>
+                    <pic:cNvPr id="28" name="Image 28"/>
+                    <pic:cNvPicPr/>
+                  </pic:nvPicPr>
+                  <pic:blipFill>
+                    <a:blip r:embed="rId32">
+                      <a:extLst>
+                        <a:ext uri="{28A0092B-C50C-407E-A947-70E740481C1C}">
+                          <a14:useLocalDpi xmlns:a14="http://schemas.microsoft.com/office/drawing/2010/main" val="0"/>
+                        </a:ext>
+                      </a:extLst>
+                    </a:blip>
+                    <a:stretch>
+                      <a:fillRect/>
+                    </a:stretch>
+                  </pic:blipFill>
+                  <pic:spPr>
+                    <a:xfrm>
+                      <a:off x="0" y="0"/>
+                      <a:ext cx="6091555" cy="516255"/>
+                    </a:xfrm>
+                    <a:prstGeom prst="rect">
+                      <a:avLst/>
+                    </a:prstGeom>
+                  </pic:spPr>
+                </pic:pic>
+              </a:graphicData>
+            </a:graphic>
+          </wp:anchor>
+        </w:drawing>
+      </w:r>
+      <w:r>
+        <w:rPr>
+          <w:rFonts w:asciiTheme="majorHAnsi" w:hAnsiTheme="majorHAnsi" w:cstheme="majorHAnsi"/>
+        </w:rPr>
+        <w:t xml:space="preserve"> </w:t>
+      </w:r>
+      <w:r>
+        <w:rPr>
+          <w:rFonts w:ascii="Arial Rounded MT Bold" w:hAnsi="Arial Rounded MT Bold"/>
+          <w:lang w:val="en-US"/>
+        </w:rPr>
+        <w:t>Meta name Keyword</w:t>
+      </w:r>
+    </w:p>
+    <w:p>
+      <w:pPr>
+        <w:ind w:left="360"/>
+        <w:rPr>
+          <w:rFonts w:asciiTheme="majorHAnsi" w:hAnsiTheme="majorHAnsi" w:cstheme="majorHAnsi"/>
+          <w:lang w:val="en-US"/>
+        </w:rPr>
+      </w:pPr>
+    </w:p>
+    <w:p>
+      <w:pPr>
+        <w:rPr>
+          <w:rFonts w:asciiTheme="majorHAnsi" w:hAnsiTheme="majorHAnsi" w:cstheme="majorHAnsi"/>
+        </w:rPr>
+      </w:pPr>
+      <w:r>
+        <w:rPr>
+          <w:rFonts w:asciiTheme="majorHAnsi" w:hAnsiTheme="majorHAnsi" w:cstheme="majorHAnsi"/>
+        </w:rPr>
+        <w:t>Présence</w:t>
+      </w:r>
+      <w:r>
+        <w:rPr>
+          <w:rFonts w:asciiTheme="majorHAnsi" w:hAnsiTheme="majorHAnsi" w:cstheme="majorHAnsi"/>
+        </w:rPr>
+        <w:t xml:space="preserve"> de la balise M</w:t>
+      </w:r>
+      <w:r>
+        <w:rPr>
+          <w:rFonts w:asciiTheme="majorHAnsi" w:hAnsiTheme="majorHAnsi" w:cstheme="majorHAnsi"/>
+        </w:rPr>
+        <w:t xml:space="preserve">eta </w:t>
+      </w:r>
+      <w:r>
+        <w:rPr>
+          <w:rFonts w:asciiTheme="majorHAnsi" w:hAnsiTheme="majorHAnsi" w:cstheme="majorHAnsi"/>
+        </w:rPr>
+        <w:t>Name</w:t>
+      </w:r>
+      <w:r>
+        <w:rPr>
+          <w:rFonts w:asciiTheme="majorHAnsi" w:hAnsiTheme="majorHAnsi" w:cstheme="majorHAnsi"/>
+        </w:rPr>
+        <w:t xml:space="preserve"> Keyword dans le code html du site</w:t>
+      </w:r>
+      <w:r>
+        <w:rPr>
+          <w:rFonts w:asciiTheme="majorHAnsi" w:hAnsiTheme="majorHAnsi" w:cstheme="majorHAnsi"/>
+        </w:rPr>
+        <w:t xml:space="preserve">. Cette balise n'a pas d'utilité </w:t>
+      </w:r>
+      <w:r>
+        <w:rPr>
+          <w:rFonts w:asciiTheme="majorHAnsi" w:hAnsiTheme="majorHAnsi" w:cstheme="majorHAnsi"/>
+        </w:rPr>
+        <w:t xml:space="preserve"> car elle n'est pas </w:t>
+      </w:r>
+      <w:r>
+        <w:rPr>
+          <w:rFonts w:asciiTheme="majorHAnsi" w:hAnsiTheme="majorHAnsi" w:cstheme="majorHAnsi"/>
+        </w:rPr>
+        <w:t>lue</w:t>
+      </w:r>
+      <w:r>
+        <w:rPr>
+          <w:rFonts w:asciiTheme="majorHAnsi" w:hAnsiTheme="majorHAnsi" w:cstheme="majorHAnsi"/>
+        </w:rPr>
+        <w:t xml:space="preserve"> par les moteurs de recherche</w:t>
+      </w:r>
+      <w:r>
+        <w:rPr>
+          <w:rFonts w:asciiTheme="majorHAnsi" w:hAnsiTheme="majorHAnsi" w:cstheme="majorHAnsi"/>
+        </w:rPr>
+        <w:t xml:space="preserve"> ainsi elle n'a pas d'impact dans le référencement du site internet.</w:t>
+      </w:r>
+    </w:p>
+    <w:p>
+      <w:pPr>
+        <w:rPr>
+          <w:rFonts w:asciiTheme="majorHAnsi" w:hAnsiTheme="majorHAnsi" w:cstheme="majorHAnsi"/>
+        </w:rPr>
+      </w:pPr>
+    </w:p>
+    <w:p>
+      <w:pPr>
+        <w:rPr>
+          <w:rFonts w:asciiTheme="majorHAnsi" w:hAnsiTheme="majorHAnsi" w:cstheme="majorHAnsi"/>
+        </w:rPr>
+      </w:pPr>
+    </w:p>
+    <w:p>
+      <w:pPr>
+        <w:rPr>
+          <w:rFonts w:asciiTheme="majorHAnsi" w:hAnsiTheme="majorHAnsi" w:cstheme="majorHAnsi"/>
+        </w:rPr>
+      </w:pPr>
+    </w:p>
+    <w:p>
+      <w:pPr>
+        <w:rPr>
+          <w:rFonts w:asciiTheme="majorHAnsi" w:hAnsiTheme="majorHAnsi" w:cstheme="majorHAnsi"/>
+        </w:rPr>
+      </w:pPr>
+    </w:p>
+    <w:p>
+      <w:pPr>
+        <w:rPr>
+          <w:rFonts w:asciiTheme="majorHAnsi" w:hAnsiTheme="majorHAnsi" w:cstheme="majorHAnsi"/>
+        </w:rPr>
+      </w:pPr>
+    </w:p>
     <w:sectPr>
-      <w:footerReference w:type="default" r:id="rId28"/>
+      <w:footerReference w:type="default" r:id="rId33"/>
       <w:pgSz w:w="11906" w:h="16838"/>
       <w:pgMar w:top="1417" w:right="1417" w:bottom="1417" w:left="1417" w:header="708" w:footer="708" w:gutter="0"/>
       <w:cols w:space="708"/>
@@ -2773,7 +3403,15 @@
         <w:i/>
         <w:iCs/>
       </w:rPr>
-      <w:t>/4</w:t>
+      <w:t>/</w:t>
+    </w:r>
+    <w:r>
+      <w:rPr>
+        <w:rFonts w:asciiTheme="majorHAnsi" w:hAnsiTheme="majorHAnsi" w:cstheme="majorHAnsi"/>
+        <w:i/>
+        <w:iCs/>
+      </w:rPr>
+      <w:t>5</w:t>
     </w:r>
     <w:r>
       <w:rPr>
@@ -2842,8 +3480,8 @@
   <w:abstractNum w:abstractNumId="0" w15:restartNumberingAfterBreak="0">
     <w:nsid w:val="2616571F"/>
     <w:multiLevelType w:val="hybridMultilevel"/>
-    <w:tmpl w:val="E4AC28BA"/>
-    <w:lvl w:ilvl="0" w:tplc="040C0011">
+    <w:tmpl w:val="D7AA5596"/>
+    <w:lvl w:ilvl="0" w:tplc="DF84697E">
       <w:start w:val="1"/>
       <w:numFmt w:val="decimal"/>
       <w:lvlText w:val="%1)"/>
@@ -2852,7 +3490,7 @@
         <w:ind w:left="720" w:hanging="360"/>
       </w:pPr>
       <w:rPr>
-        <w:rFonts w:hint="default"/>
+        <w:rFonts w:ascii="Arial Rounded MT Bold" w:hAnsi="Arial Rounded MT Bold" w:hint="default"/>
       </w:rPr>
     </w:lvl>
     <w:lvl w:ilvl="1" w:tplc="040C0019" w:tentative="1">

</xml_diff>